<commit_message>
All four collision modes working!!!!
</commit_message>
<xml_diff>
--- a/CelesteLike Report.docx
+++ b/CelesteLike Report.docx
@@ -4,13 +4,8 @@
   <w:body>
     <w:p>
       <w:r>
-        <w:t xml:space="preserve">Had several issues with basic collision so </w:t>
-      </w:r>
-      <w:proofErr w:type="gramStart"/>
-      <w:r>
-        <w:t>far</w:t>
-      </w:r>
-      <w:proofErr w:type="gramEnd"/>
+        <w:t>Had several issues with basic collision so far</w:t>
+      </w:r>
     </w:p>
     <w:p>
       <w:r>
@@ -19,23 +14,7 @@
     </w:p>
     <w:p>
       <w:r>
-        <w:t xml:space="preserve">Next problem was seemingly an issue with extension. However, discovered that the array was not filled correctly for some reason. Recopied old function from </w:t>
-      </w:r>
-      <w:proofErr w:type="spellStart"/>
-      <w:r>
-        <w:t>nea</w:t>
-      </w:r>
-      <w:proofErr w:type="spellEnd"/>
-      <w:r>
-        <w:t xml:space="preserve"> days, which fixed it. The array did not fill half of the values, but </w:t>
-      </w:r>
-      <w:proofErr w:type="spellStart"/>
-      <w:r>
-        <w:t>s’all</w:t>
-      </w:r>
-      <w:proofErr w:type="spellEnd"/>
-      <w:r>
-        <w:t xml:space="preserve"> good now.</w:t>
+        <w:t>Next problem was seemingly an issue with extension. However, discovered that the array was not filled correctly for some reason. Recopied old function from nea days, which fixed it. The array did not fill half of the values, but s’all good now.</w:t>
       </w:r>
     </w:p>
     <w:p/>
@@ -46,6 +25,9 @@
     </w:p>
     <w:p>
       <w:r>
+        <w:rPr>
+          <w:noProof/>
+        </w:rPr>
         <w:drawing>
           <wp:inline distT="0" distB="0" distL="0" distR="0" wp14:anchorId="6E0995BB" wp14:editId="77682A58">
             <wp:extent cx="5731510" cy="3223895"/>
@@ -62,7 +44,7 @@
                     <pic:cNvPicPr/>
                   </pic:nvPicPr>
                   <pic:blipFill>
-                    <a:blip r:embed="rId6"/>
+                    <a:blip r:embed="rId7"/>
                     <a:stretch>
                       <a:fillRect/>
                     </a:stretch>
@@ -100,6 +82,9 @@
         </w:tabs>
       </w:pPr>
       <w:r>
+        <w:rPr>
+          <w:noProof/>
+        </w:rPr>
         <w:lastRenderedPageBreak/>
         <w:drawing>
           <wp:inline distT="0" distB="0" distL="0" distR="0" wp14:anchorId="07FCF9D0" wp14:editId="0F0846C7">
@@ -117,7 +102,7 @@
                     <pic:cNvPicPr/>
                   </pic:nvPicPr>
                   <pic:blipFill>
-                    <a:blip r:embed="rId7"/>
+                    <a:blip r:embed="rId8"/>
                     <a:stretch>
                       <a:fillRect/>
                     </a:stretch>
@@ -138,6 +123,9 @@
         </w:drawing>
       </w:r>
       <w:r>
+        <w:rPr>
+          <w:noProof/>
+        </w:rPr>
         <w:drawing>
           <wp:inline distT="0" distB="0" distL="0" distR="0" wp14:anchorId="0512E3BE" wp14:editId="40B79A35">
             <wp:extent cx="3756986" cy="1752752"/>
@@ -154,7 +142,7 @@
                     <pic:cNvPicPr/>
                   </pic:nvPicPr>
                   <pic:blipFill>
-                    <a:blip r:embed="rId8"/>
+                    <a:blip r:embed="rId9"/>
                     <a:stretch>
                       <a:fillRect/>
                     </a:stretch>
@@ -192,6 +180,9 @@
         </w:tabs>
       </w:pPr>
       <w:r>
+        <w:rPr>
+          <w:noProof/>
+        </w:rPr>
         <w:lastRenderedPageBreak/>
         <w:drawing>
           <wp:inline distT="0" distB="0" distL="0" distR="0" wp14:anchorId="41AF979E" wp14:editId="0C4839C3">
@@ -209,7 +200,7 @@
                     <pic:cNvPicPr/>
                   </pic:nvPicPr>
                   <pic:blipFill>
-                    <a:blip r:embed="rId9"/>
+                    <a:blip r:embed="rId10"/>
                     <a:stretch>
                       <a:fillRect/>
                     </a:stretch>
@@ -242,6 +233,9 @@
     </w:p>
     <w:p>
       <w:r>
+        <w:rPr>
+          <w:noProof/>
+        </w:rPr>
         <w:drawing>
           <wp:inline distT="0" distB="0" distL="0" distR="0" wp14:anchorId="37A7D60A" wp14:editId="3CCB1094">
             <wp:extent cx="4656223" cy="2735817"/>
@@ -258,7 +252,7 @@
                     <pic:cNvPicPr/>
                   </pic:nvPicPr>
                   <pic:blipFill>
-                    <a:blip r:embed="rId10"/>
+                    <a:blip r:embed="rId11"/>
                     <a:stretch>
                       <a:fillRect/>
                     </a:stretch>
@@ -279,7 +273,238 @@
         </w:drawing>
       </w:r>
     </w:p>
-    <w:p/>
+    <w:p>
+      <w:r>
+        <w:t>Added a new map and variable display:</w:t>
+      </w:r>
+    </w:p>
+    <w:p>
+      <w:r>
+        <w:lastRenderedPageBreak/>
+        <w:drawing>
+          <wp:inline distT="0" distB="0" distL="0" distR="0" wp14:anchorId="35CF581A" wp14:editId="6A32C8DF">
+            <wp:extent cx="5731510" cy="3176905"/>
+            <wp:effectExtent l="0" t="0" r="2540" b="4445"/>
+            <wp:docPr id="408121826" name="Picture 1" descr="A screenshot of a video game&#10;&#10;Description automatically generated"/>
+            <wp:cNvGraphicFramePr>
+              <a:graphicFrameLocks xmlns:a="http://schemas.openxmlformats.org/drawingml/2006/main" noChangeAspect="1"/>
+            </wp:cNvGraphicFramePr>
+            <a:graphic xmlns:a="http://schemas.openxmlformats.org/drawingml/2006/main">
+              <a:graphicData uri="http://schemas.openxmlformats.org/drawingml/2006/picture">
+                <pic:pic xmlns:pic="http://schemas.openxmlformats.org/drawingml/2006/picture">
+                  <pic:nvPicPr>
+                    <pic:cNvPr id="408121826" name="Picture 1" descr="A screenshot of a video game&#10;&#10;Description automatically generated"/>
+                    <pic:cNvPicPr/>
+                  </pic:nvPicPr>
+                  <pic:blipFill>
+                    <a:blip r:embed="rId12"/>
+                    <a:stretch>
+                      <a:fillRect/>
+                    </a:stretch>
+                  </pic:blipFill>
+                  <pic:spPr>
+                    <a:xfrm>
+                      <a:off x="0" y="0"/>
+                      <a:ext cx="5731510" cy="3176905"/>
+                    </a:xfrm>
+                    <a:prstGeom prst="rect">
+                      <a:avLst/>
+                    </a:prstGeom>
+                  </pic:spPr>
+                </pic:pic>
+              </a:graphicData>
+            </a:graphic>
+          </wp:inline>
+        </w:drawing>
+      </w:r>
+    </w:p>
+    <w:p>
+      <w:r>
+        <w:drawing>
+          <wp:inline distT="0" distB="0" distL="0" distR="0" wp14:anchorId="6FC60B9F" wp14:editId="4152F396">
+            <wp:extent cx="5731510" cy="2101215"/>
+            <wp:effectExtent l="0" t="0" r="2540" b="0"/>
+            <wp:docPr id="1438098845" name="Picture 1" descr="A screen shot of a computer code&#10;&#10;Description automatically generated"/>
+            <wp:cNvGraphicFramePr>
+              <a:graphicFrameLocks xmlns:a="http://schemas.openxmlformats.org/drawingml/2006/main" noChangeAspect="1"/>
+            </wp:cNvGraphicFramePr>
+            <a:graphic xmlns:a="http://schemas.openxmlformats.org/drawingml/2006/main">
+              <a:graphicData uri="http://schemas.openxmlformats.org/drawingml/2006/picture">
+                <pic:pic xmlns:pic="http://schemas.openxmlformats.org/drawingml/2006/picture">
+                  <pic:nvPicPr>
+                    <pic:cNvPr id="1438098845" name="Picture 1" descr="A screen shot of a computer code&#10;&#10;Description automatically generated"/>
+                    <pic:cNvPicPr/>
+                  </pic:nvPicPr>
+                  <pic:blipFill>
+                    <a:blip r:embed="rId13"/>
+                    <a:stretch>
+                      <a:fillRect/>
+                    </a:stretch>
+                  </pic:blipFill>
+                  <pic:spPr>
+                    <a:xfrm>
+                      <a:off x="0" y="0"/>
+                      <a:ext cx="5731510" cy="2101215"/>
+                    </a:xfrm>
+                    <a:prstGeom prst="rect">
+                      <a:avLst/>
+                    </a:prstGeom>
+                  </pic:spPr>
+                </pic:pic>
+              </a:graphicData>
+            </a:graphic>
+          </wp:inline>
+        </w:drawing>
+      </w:r>
+    </w:p>
+    <w:p>
+      <w:pPr>
+        <w:tabs>
+          <w:tab w:val="left" w:pos="3327"/>
+        </w:tabs>
+      </w:pPr>
+    </w:p>
+    <w:p>
+      <w:pPr>
+        <w:tabs>
+          <w:tab w:val="left" w:pos="3327"/>
+        </w:tabs>
+      </w:pPr>
+      <w:r>
+        <w:tab/>
+      </w:r>
+    </w:p>
+    <w:p>
+      <w:pPr>
+        <w:tabs>
+          <w:tab w:val="left" w:pos="3327"/>
+        </w:tabs>
+      </w:pPr>
+    </w:p>
+    <w:p>
+      <w:pPr>
+        <w:tabs>
+          <w:tab w:val="left" w:pos="3327"/>
+        </w:tabs>
+      </w:pPr>
+    </w:p>
+    <w:p>
+      <w:pPr>
+        <w:tabs>
+          <w:tab w:val="left" w:pos="3327"/>
+        </w:tabs>
+      </w:pPr>
+    </w:p>
+    <w:p>
+      <w:pPr>
+        <w:tabs>
+          <w:tab w:val="left" w:pos="3327"/>
+        </w:tabs>
+      </w:pPr>
+    </w:p>
+    <w:p>
+      <w:pPr>
+        <w:tabs>
+          <w:tab w:val="left" w:pos="3327"/>
+        </w:tabs>
+      </w:pPr>
+    </w:p>
+    <w:p>
+      <w:pPr>
+        <w:tabs>
+          <w:tab w:val="left" w:pos="3327"/>
+        </w:tabs>
+      </w:pPr>
+    </w:p>
+    <w:p>
+      <w:pPr>
+        <w:tabs>
+          <w:tab w:val="left" w:pos="3327"/>
+        </w:tabs>
+      </w:pPr>
+    </w:p>
+    <w:p>
+      <w:pPr>
+        <w:tabs>
+          <w:tab w:val="left" w:pos="3327"/>
+        </w:tabs>
+      </w:pPr>
+    </w:p>
+    <w:p>
+      <w:pPr>
+        <w:tabs>
+          <w:tab w:val="left" w:pos="3327"/>
+        </w:tabs>
+      </w:pPr>
+    </w:p>
+    <w:p>
+      <w:pPr>
+        <w:tabs>
+          <w:tab w:val="left" w:pos="3327"/>
+        </w:tabs>
+      </w:pPr>
+    </w:p>
+    <w:p>
+      <w:pPr>
+        <w:tabs>
+          <w:tab w:val="left" w:pos="3327"/>
+        </w:tabs>
+      </w:pPr>
+    </w:p>
+    <w:p>
+      <w:pPr>
+        <w:tabs>
+          <w:tab w:val="left" w:pos="3327"/>
+        </w:tabs>
+      </w:pPr>
+      <w:r>
+        <w:t>For the record, this is how the game should look (screen stretched temporarily to fit a bigger map lol).</w:t>
+      </w:r>
+    </w:p>
+    <w:p>
+      <w:pPr>
+        <w:tabs>
+          <w:tab w:val="left" w:pos="3327"/>
+        </w:tabs>
+      </w:pPr>
+      <w:r>
+        <w:drawing>
+          <wp:inline distT="0" distB="0" distL="0" distR="0" wp14:anchorId="1330B424" wp14:editId="487F13FF">
+            <wp:extent cx="5731510" cy="3503930"/>
+            <wp:effectExtent l="0" t="0" r="2540" b="1270"/>
+            <wp:docPr id="1468093289" name="Picture 1" descr="A screenshot of a video game&#10;&#10;Description automatically generated"/>
+            <wp:cNvGraphicFramePr>
+              <a:graphicFrameLocks xmlns:a="http://schemas.openxmlformats.org/drawingml/2006/main" noChangeAspect="1"/>
+            </wp:cNvGraphicFramePr>
+            <a:graphic xmlns:a="http://schemas.openxmlformats.org/drawingml/2006/main">
+              <a:graphicData uri="http://schemas.openxmlformats.org/drawingml/2006/picture">
+                <pic:pic xmlns:pic="http://schemas.openxmlformats.org/drawingml/2006/picture">
+                  <pic:nvPicPr>
+                    <pic:cNvPr id="1468093289" name="Picture 1" descr="A screenshot of a video game&#10;&#10;Description automatically generated"/>
+                    <pic:cNvPicPr/>
+                  </pic:nvPicPr>
+                  <pic:blipFill>
+                    <a:blip r:embed="rId14"/>
+                    <a:stretch>
+                      <a:fillRect/>
+                    </a:stretch>
+                  </pic:blipFill>
+                  <pic:spPr>
+                    <a:xfrm>
+                      <a:off x="0" y="0"/>
+                      <a:ext cx="5731510" cy="3503930"/>
+                    </a:xfrm>
+                    <a:prstGeom prst="rect">
+                      <a:avLst/>
+                    </a:prstGeom>
+                  </pic:spPr>
+                </pic:pic>
+              </a:graphicData>
+            </a:graphic>
+          </wp:inline>
+        </w:drawing>
+      </w:r>
+    </w:p>
     <w:sectPr>
       <w:pgSz w:w="11906" w:h="16838"/>
       <w:pgMar w:top="1440" w:right="1440" w:bottom="1440" w:left="1440" w:header="708" w:footer="708" w:gutter="0"/>
@@ -1108,4 +1333,16 @@
     </a:ext>
   </a:extLst>
 </a:theme>
+</file>
+
+<file path=customXml/item1.xml><?xml version="1.0" encoding="utf-8"?>
+<b:Sources xmlns:b="http://schemas.openxmlformats.org/officeDocument/2006/bibliography" xmlns="http://schemas.openxmlformats.org/officeDocument/2006/bibliography" SelectedStyle="\APASixthEditionOfficeOnline.xsl" StyleName="APA" Version="6"/>
+</file>
+
+<file path=customXml/itemProps1.xml><?xml version="1.0" encoding="utf-8"?>
+<ds:datastoreItem xmlns:ds="http://schemas.openxmlformats.org/officeDocument/2006/customXml" ds:itemID="{F1F9A558-B29C-45CC-A725-6014F07B2D78}">
+  <ds:schemaRefs>
+    <ds:schemaRef ds:uri="http://schemas.openxmlformats.org/officeDocument/2006/bibliography"/>
+  </ds:schemaRefs>
+</ds:datastoreItem>
 </file>
</xml_diff>

<commit_message>
Wall and ceiling collision added
</commit_message>
<xml_diff>
--- a/CelesteLike Report.docx
+++ b/CelesteLike Report.docx
@@ -503,6 +503,33 @@
             </a:graphic>
           </wp:inline>
         </w:drawing>
+      </w:r>
+    </w:p>
+    <w:p>
+      <w:pPr>
+        <w:tabs>
+          <w:tab w:val="left" w:pos="5629"/>
+        </w:tabs>
+      </w:pPr>
+    </w:p>
+    <w:p>
+      <w:pPr>
+        <w:tabs>
+          <w:tab w:val="left" w:pos="5629"/>
+        </w:tabs>
+      </w:pPr>
+      <w:r>
+        <w:t>A lot of progress, and now the player can travel along full loops.</w:t>
+      </w:r>
+    </w:p>
+    <w:p>
+      <w:pPr>
+        <w:tabs>
+          <w:tab w:val="left" w:pos="5629"/>
+        </w:tabs>
+      </w:pPr>
+      <w:r>
+        <w:t>Next up is wall/ceiling collision. Then movement.</w:t>
       </w:r>
     </w:p>
     <w:sectPr>

</xml_diff>